<commit_message>
moe changes and chapter 14
</commit_message>
<xml_diff>
--- a/StudentDataFiles/StudentFiles/chapter11/pacific11/Chapter 11M06 Pacific Trails Resort.docx
+++ b/StudentDataFiles/StudentFiles/chapter11/pacific11/Chapter 11M06 Pacific Trails Resort.docx
@@ -91,19 +91,133 @@
         </w:rPr>
       </w:pPr>
     </w:p>
-    <w:p/>
-    <w:p/>
-    <w:p/>
-    <w:p/>
-    <w:p/>
-    <w:p/>
-    <w:p/>
-    <w:p/>
-    <w:p/>
-    <w:p/>
-    <w:p/>
-    <w:p/>
-    <w:p/>
+    <w:p>
+      <w:pPr>
+        <w:shd w:val="clear" w:color="auto" w:fill="FFFFFF"/>
+        <w:spacing w:after="0" w:line="240" w:lineRule="auto"/>
+        <w:outlineLvl w:val="0"/>
+        <w:rPr>
+          <w:rFonts w:ascii="Lato" w:eastAsia="Times New Roman" w:hAnsi="Lato" w:cs="Times New Roman"/>
+          <w:color w:val="2D3B45"/>
+          <w:kern w:val="36"/>
+          <w:sz w:val="43"/>
+          <w:szCs w:val="43"/>
+          <w14:ligatures w14:val="none"/>
+        </w:rPr>
+      </w:pPr>
+      <w:r>
+        <w:rPr>
+          <w:rFonts w:ascii="Lato" w:eastAsia="Times New Roman" w:hAnsi="Lato" w:cs="Times New Roman"/>
+          <w:color w:val="2D3B45"/>
+          <w:kern w:val="36"/>
+          <w:sz w:val="43"/>
+          <w:szCs w:val="43"/>
+          <w14:ligatures w14:val="none"/>
+        </w:rPr>
+        <w:drawing>
+          <wp:anchor distT="0" distB="0" distL="114300" distR="114300" simplePos="0" relativeHeight="251659264" behindDoc="0" locked="0" layoutInCell="1" allowOverlap="1" wp14:anchorId="52A2C4CF" wp14:editId="6B65BB40">
+            <wp:simplePos x="0" y="0"/>
+            <wp:positionH relativeFrom="column">
+              <wp:posOffset>0</wp:posOffset>
+            </wp:positionH>
+            <wp:positionV relativeFrom="paragraph">
+              <wp:posOffset>0</wp:posOffset>
+            </wp:positionV>
+            <wp:extent cx="5943600" cy="3667125"/>
+            <wp:effectExtent l="0" t="0" r="0" b="9525"/>
+            <wp:wrapNone/>
+            <wp:docPr id="2007855716" name="Picture 1" descr="A screenshot of a computer&#10;&#10;Description automatically generated"/>
+            <wp:cNvGraphicFramePr>
+              <a:graphicFrameLocks xmlns:a="http://schemas.openxmlformats.org/drawingml/2006/main" noChangeAspect="1"/>
+            </wp:cNvGraphicFramePr>
+            <a:graphic xmlns:a="http://schemas.openxmlformats.org/drawingml/2006/main">
+              <a:graphicData uri="http://schemas.openxmlformats.org/drawingml/2006/picture">
+                <pic:pic xmlns:pic="http://schemas.openxmlformats.org/drawingml/2006/picture">
+                  <pic:nvPicPr>
+                    <pic:cNvPr id="2007855716" name="Picture 1" descr="A screenshot of a computer&#10;&#10;Description automatically generated"/>
+                    <pic:cNvPicPr/>
+                  </pic:nvPicPr>
+                  <pic:blipFill>
+                    <a:blip r:embed="rId6"/>
+                    <a:stretch>
+                      <a:fillRect/>
+                    </a:stretch>
+                  </pic:blipFill>
+                  <pic:spPr>
+                    <a:xfrm>
+                      <a:off x="0" y="0"/>
+                      <a:ext cx="5943600" cy="3667125"/>
+                    </a:xfrm>
+                    <a:prstGeom prst="rect">
+                      <a:avLst/>
+                    </a:prstGeom>
+                  </pic:spPr>
+                </pic:pic>
+              </a:graphicData>
+            </a:graphic>
+          </wp:anchor>
+        </w:drawing>
+      </w:r>
+    </w:p>
+    <w:p/>
+    <w:p/>
+    <w:p/>
+    <w:p/>
+    <w:p/>
+    <w:p/>
+    <w:p/>
+    <w:p/>
+    <w:p/>
+    <w:p/>
+    <w:p/>
+    <w:p/>
+    <w:p>
+      <w:r>
+        <w:drawing>
+          <wp:anchor distT="0" distB="0" distL="114300" distR="114300" simplePos="0" relativeHeight="251661312" behindDoc="0" locked="0" layoutInCell="1" allowOverlap="1" wp14:anchorId="21C8372F" wp14:editId="6F5DBF78">
+            <wp:simplePos x="0" y="0"/>
+            <wp:positionH relativeFrom="column">
+              <wp:posOffset>0</wp:posOffset>
+            </wp:positionH>
+            <wp:positionV relativeFrom="paragraph">
+              <wp:posOffset>-635</wp:posOffset>
+            </wp:positionV>
+            <wp:extent cx="5943600" cy="4646930"/>
+            <wp:effectExtent l="0" t="0" r="0" b="1270"/>
+            <wp:wrapNone/>
+            <wp:docPr id="1708183703" name="Picture 1" descr="A screenshot of a computer&#10;&#10;Description automatically generated"/>
+            <wp:cNvGraphicFramePr>
+              <a:graphicFrameLocks xmlns:a="http://schemas.openxmlformats.org/drawingml/2006/main" noChangeAspect="1"/>
+            </wp:cNvGraphicFramePr>
+            <a:graphic xmlns:a="http://schemas.openxmlformats.org/drawingml/2006/main">
+              <a:graphicData uri="http://schemas.openxmlformats.org/drawingml/2006/picture">
+                <pic:pic xmlns:pic="http://schemas.openxmlformats.org/drawingml/2006/picture">
+                  <pic:nvPicPr>
+                    <pic:cNvPr id="1708183703" name="Picture 1" descr="A screenshot of a computer&#10;&#10;Description automatically generated"/>
+                    <pic:cNvPicPr/>
+                  </pic:nvPicPr>
+                  <pic:blipFill>
+                    <a:blip r:embed="rId7"/>
+                    <a:stretch>
+                      <a:fillRect/>
+                    </a:stretch>
+                  </pic:blipFill>
+                  <pic:spPr>
+                    <a:xfrm>
+                      <a:off x="0" y="0"/>
+                      <a:ext cx="5943600" cy="4646930"/>
+                    </a:xfrm>
+                    <a:prstGeom prst="rect">
+                      <a:avLst/>
+                    </a:prstGeom>
+                  </pic:spPr>
+                </pic:pic>
+              </a:graphicData>
+            </a:graphic>
+          </wp:anchor>
+        </w:drawing>
+      </w:r>
+    </w:p>
     <w:p/>
     <w:p/>
     <w:p/>

</xml_diff>